<commit_message>
Update to Windows 8 and LR 12
</commit_message>
<xml_diff>
--- a/MySQL/MySQL demo.docx
+++ b/MySQL/MySQL demo.docx
@@ -35,7 +35,33 @@
           <w:color w:val="000000"/>
           <w:lang w:eastAsia="en-GB"/>
         </w:rPr>
-        <w:t>. The instructions below are based on the revalidation of the above technique using LoadRunner 12 beta in January 2014.</w:t>
+        <w:t>. The instructions below are based on the revalidation of the above technique using Loa</w:t>
+      </w:r>
+      <w:r>
+        <w:rPr>
+          <w:rFonts w:ascii="Calibri" w:eastAsia="Times New Roman" w:hAnsi="Calibri" w:cs="Times New Roman"/>
+          <w:color w:val="000000"/>
+          <w:lang w:eastAsia="en-GB"/>
+        </w:rPr>
+        <w:t xml:space="preserve">dRunner 12 beta in January 2014 and </w:t>
+      </w:r>
+      <w:proofErr w:type="spellStart"/>
+      <w:r>
+        <w:rPr>
+          <w:rFonts w:ascii="Calibri" w:eastAsia="Times New Roman" w:hAnsi="Calibri" w:cs="Times New Roman"/>
+          <w:color w:val="000000"/>
+          <w:lang w:eastAsia="en-GB"/>
+        </w:rPr>
+        <w:t>WampServer</w:t>
+      </w:r>
+      <w:proofErr w:type="spellEnd"/>
+      <w:r>
+        <w:rPr>
+          <w:rFonts w:ascii="Calibri" w:eastAsia="Times New Roman" w:hAnsi="Calibri" w:cs="Times New Roman"/>
+          <w:color w:val="000000"/>
+          <w:lang w:eastAsia="en-GB"/>
+        </w:rPr>
+        <w:t xml:space="preserve"> 2.x on Windows 8.1</w:t>
       </w:r>
       <w:r>
         <w:rPr>
@@ -61,18 +87,8 @@
           <w:lang w:eastAsia="en-GB"/>
         </w:rPr>
         <w:br/>
-        <w:t>For the purposes of learning the basics of MySQL and its use with LoadRunner, I recommend the following</w:t>
-      </w:r>
-      <w:proofErr w:type="gramStart"/>
-      <w:r>
-        <w:rPr>
-          <w:rFonts w:ascii="Calibri" w:eastAsia="Times New Roman" w:hAnsi="Calibri" w:cs="Times New Roman"/>
-          <w:color w:val="000000"/>
-          <w:lang w:eastAsia="en-GB"/>
-        </w:rPr>
-        <w:t>:</w:t>
-      </w:r>
-      <w:proofErr w:type="gramEnd"/>
+        <w:t>For the purposes of learning the basics of MySQL and its use with LoadRunner, I recommend the following:</w:t>
+      </w:r>
       <w:r>
         <w:rPr>
           <w:rFonts w:ascii="Calibri" w:eastAsia="Times New Roman" w:hAnsi="Calibri" w:cs="Times New Roman"/>
@@ -159,25 +175,58 @@
           <w:color w:val="000000"/>
           <w:lang w:val="en-US" w:eastAsia="en-GB"/>
         </w:rPr>
-        <w:t>“next”, “next”, “next” type install and accepted all default settings. This creates a simple MySQL database with a root user that has a blank password. I configured Apache to respond on port 8080 (</w:t>
-      </w:r>
-      <w:proofErr w:type="gramStart"/>
-      <w:r>
-        <w:rPr>
-          <w:rFonts w:ascii="Calibri" w:eastAsia="Times New Roman" w:hAnsi="Calibri" w:cs="Times New Roman"/>
-          <w:color w:val="000000"/>
-          <w:lang w:val="en-US" w:eastAsia="en-GB"/>
-        </w:rPr>
-        <w:t>since  port</w:t>
-      </w:r>
-      <w:proofErr w:type="gramEnd"/>
-      <w:r>
-        <w:rPr>
-          <w:rFonts w:ascii="Calibri" w:eastAsia="Times New Roman" w:hAnsi="Calibri" w:cs="Times New Roman"/>
-          <w:color w:val="000000"/>
-          <w:lang w:val="en-US" w:eastAsia="en-GB"/>
-        </w:rPr>
-        <w:t xml:space="preserve"> 80 was already in use). </w:t>
+        <w:t xml:space="preserve">“next”, “next”, “next” type install and accepted all default settings. This creates a simple MySQL database with a root user that has a blank password. </w:t>
+      </w:r>
+      <w:r>
+        <w:rPr>
+          <w:rFonts w:ascii="Calibri" w:eastAsia="Times New Roman" w:hAnsi="Calibri" w:cs="Times New Roman"/>
+          <w:color w:val="000000"/>
+          <w:lang w:val="en-US" w:eastAsia="en-GB"/>
+        </w:rPr>
+        <w:br/>
+      </w:r>
+      <w:r>
+        <w:rPr>
+          <w:rFonts w:ascii="Calibri" w:eastAsia="Times New Roman" w:hAnsi="Calibri" w:cs="Times New Roman"/>
+          <w:color w:val="000000"/>
+          <w:lang w:val="en-US" w:eastAsia="en-GB"/>
+        </w:rPr>
+        <w:br/>
+        <w:t xml:space="preserve">Apache could not be started using WAMPMANAGER so I created a shortcut to </w:t>
+      </w:r>
+      <w:r>
+        <w:rPr>
+          <w:rFonts w:ascii="Calibri" w:eastAsia="Times New Roman" w:hAnsi="Calibri" w:cs="Times New Roman"/>
+          <w:color w:val="000000"/>
+          <w:lang w:val="en-US" w:eastAsia="en-GB"/>
+        </w:rPr>
+        <w:t>C:\wamp\bin\apache\Apache2.4.4\bin\httpd.exe</w:t>
+      </w:r>
+      <w:r>
+        <w:rPr>
+          <w:rFonts w:ascii="Calibri" w:eastAsia="Times New Roman" w:hAnsi="Calibri" w:cs="Times New Roman"/>
+          <w:color w:val="000000"/>
+          <w:lang w:val="en-US" w:eastAsia="en-GB"/>
+        </w:rPr>
+        <w:t xml:space="preserve"> on my desktop and used this in conjunction with </w:t>
+      </w:r>
+      <w:proofErr w:type="spellStart"/>
+      <w:r>
+        <w:rPr>
+          <w:rFonts w:ascii="Calibri" w:eastAsia="Times New Roman" w:hAnsi="Calibri" w:cs="Times New Roman"/>
+          <w:color w:val="000000"/>
+          <w:lang w:val="en-US" w:eastAsia="en-GB"/>
+        </w:rPr>
+        <w:t>Wampmanager</w:t>
+      </w:r>
+      <w:proofErr w:type="spellEnd"/>
+      <w:r>
+        <w:rPr>
+          <w:rFonts w:ascii="Calibri" w:eastAsia="Times New Roman" w:hAnsi="Calibri" w:cs="Times New Roman"/>
+          <w:color w:val="000000"/>
+          <w:lang w:val="en-US" w:eastAsia="en-GB"/>
+        </w:rPr>
+        <w:t xml:space="preserve"> to start WAMP and view the database contents.</w:t>
       </w:r>
       <w:r>
         <w:rPr>
@@ -818,6 +867,7 @@
           <w:color w:val="000000"/>
           <w:lang w:val="en-US" w:eastAsia="en-GB"/>
         </w:rPr>
+        <w:lastRenderedPageBreak/>
         <w:t>The following SQL can be executed to create a table containing some sample test data.</w:t>
       </w:r>
       <w:r>
@@ -2419,6 +2469,7 @@
           <w:color w:val="000000"/>
           <w:lang w:eastAsia="en-GB"/>
         </w:rPr>
+        <w:lastRenderedPageBreak/>
         <w:drawing>
           <wp:inline distT="0" distB="0" distL="0" distR="0">
             <wp:extent cx="5486400" cy="5448300"/>
@@ -2504,7 +2555,6 @@
           <w:color w:val="000000"/>
           <w:lang w:val="en-US" w:eastAsia="en-GB"/>
         </w:rPr>
-        <w:lastRenderedPageBreak/>
         <w:t xml:space="preserve">Setting </w:t>
       </w:r>
       <w:proofErr w:type="gramStart"/>
@@ -2608,7 +2658,23 @@
           <w:color w:val="000000"/>
           <w:lang w:val="en-US" w:eastAsia="en-GB"/>
         </w:rPr>
-        <w:t>. for LR 12 C:\Program Files\HP\LoadRunner)</w:t>
+        <w:t>. for LR 12 C:\Program Files</w:t>
+      </w:r>
+      <w:r>
+        <w:rPr>
+          <w:rFonts w:ascii="Calibri" w:eastAsia="Times New Roman" w:hAnsi="Calibri" w:cs="Times New Roman"/>
+          <w:color w:val="000000"/>
+          <w:lang w:val="en-US" w:eastAsia="en-GB"/>
+        </w:rPr>
+        <w:t>(x86)</w:t>
+      </w:r>
+      <w:r>
+        <w:rPr>
+          <w:rFonts w:ascii="Calibri" w:eastAsia="Times New Roman" w:hAnsi="Calibri" w:cs="Times New Roman"/>
+          <w:color w:val="000000"/>
+          <w:lang w:val="en-US" w:eastAsia="en-GB"/>
+        </w:rPr>
+        <w:t>\HP\LoadRunner)</w:t>
       </w:r>
     </w:p>
     <w:p>
@@ -2908,6 +2974,7 @@
           <w:color w:val="000000"/>
           <w:lang w:eastAsia="en-GB"/>
         </w:rPr>
+        <w:lastRenderedPageBreak/>
         <w:t>#define MYSQLSERVER "127.0.0.1"</w:t>
       </w:r>
     </w:p>
@@ -4218,7 +4285,6 @@
           <w:color w:val="000000"/>
           <w:lang w:eastAsia="en-GB"/>
         </w:rPr>
-        <w:lastRenderedPageBreak/>
         <w:t>row[</w:t>
       </w:r>
       <w:proofErr w:type="gramEnd"/>
@@ -4469,6 +4535,7 @@
           <w:color w:val="000000"/>
           <w:lang w:eastAsia="en-GB"/>
         </w:rPr>
+        <w:lastRenderedPageBreak/>
         <w:t>Action.c</w:t>
       </w:r>
       <w:proofErr w:type="spellEnd"/>
@@ -5278,6 +5345,8 @@
         </w:rPr>
         <w:t>,</w:t>
       </w:r>
+      <w:bookmarkStart w:id="0" w:name="_GoBack"/>
+      <w:bookmarkEnd w:id="0"/>
       <w:r>
         <w:rPr>
           <w:rFonts w:ascii="Consolas" w:eastAsia="Times New Roman" w:hAnsi="Consolas" w:cs="Consolas"/>
@@ -5636,7 +5705,6 @@
           <w:color w:val="000000"/>
           <w:lang w:eastAsia="en-GB"/>
         </w:rPr>
-        <w:lastRenderedPageBreak/>
         <w:t>sprintf</w:t>
       </w:r>
       <w:proofErr w:type="spellEnd"/>
@@ -6357,6 +6425,7 @@
           <w:color w:val="000000"/>
           <w:lang w:eastAsia="en-GB"/>
         </w:rPr>
+        <w:lastRenderedPageBreak/>
         <w:drawing>
           <wp:inline distT="0" distB="0" distL="0" distR="0">
             <wp:extent cx="4343400" cy="2038350"/>
@@ -6426,10 +6495,7 @@
         <w:t> </w:t>
       </w:r>
     </w:p>
-    <w:p>
-      <w:bookmarkStart w:id="0" w:name="_GoBack"/>
-      <w:bookmarkEnd w:id="0"/>
-    </w:p>
+    <w:p/>
     <w:sectPr>
       <w:pgSz w:w="11906" w:h="16838"/>
       <w:pgMar w:top="1440" w:right="1440" w:bottom="1440" w:left="1440" w:header="708" w:footer="708" w:gutter="0"/>

</xml_diff>